<commit_message>
Added the exercises 2, 3
</commit_message>
<xml_diff>
--- a/ntnu-dtu/3-semester-ntnu/ista-1003/project/exam-project-delivery/report.docx
+++ b/ntnu-dtu/3-semester-ntnu/ista-1003/project/exam-project-delivery/report.docx
@@ -61,70 +61,6 @@
             </a:graphic>
           </wp:inline>
         </w:drawing>
-      </w:r>
-    </w:p>
-    <w:p>
-      <w:pPr>
-        <w:pStyle w:val="BodyText"/>
-        <w:spacing w:before="72"/>
-        <w:rPr>
-          <w:rFonts w:asciiTheme="minorHAnsi" w:hAnsiTheme="minorHAnsi" w:cstheme="minorHAnsi"/>
-          <w:sz w:val="34"/>
-        </w:rPr>
-      </w:pPr>
-    </w:p>
-    <w:p>
-      <w:pPr>
-        <w:ind w:left="11" w:right="11"/>
-        <w:jc w:val="center"/>
-        <w:rPr>
-          <w:rFonts w:asciiTheme="minorHAnsi" w:hAnsiTheme="minorHAnsi" w:cstheme="minorHAnsi"/>
-          <w:sz w:val="34"/>
-        </w:rPr>
-      </w:pPr>
-      <w:r>
-        <w:rPr>
-          <w:rFonts w:asciiTheme="minorHAnsi" w:hAnsiTheme="minorHAnsi" w:cstheme="minorHAnsi"/>
-          <w:w w:val="105"/>
-          <w:sz w:val="34"/>
-        </w:rPr>
-        <w:t>D</w:t>
-      </w:r>
-      <w:r>
-        <w:rPr>
-          <w:rFonts w:asciiTheme="minorHAnsi" w:hAnsiTheme="minorHAnsi" w:cstheme="minorHAnsi"/>
-          <w:smallCaps/>
-          <w:w w:val="105"/>
-          <w:sz w:val="34"/>
-        </w:rPr>
-        <w:t>epar</w:t>
-      </w:r>
-      <w:r>
-        <w:rPr>
-          <w:rFonts w:asciiTheme="minorHAnsi" w:hAnsiTheme="minorHAnsi" w:cstheme="minorHAnsi"/>
-          <w:smallCaps/>
-          <w:w w:val="105"/>
-          <w:sz w:val="34"/>
-        </w:rPr>
-        <w:t>tement av</w:t>
-      </w:r>
-      <w:r>
-        <w:rPr>
-          <w:rFonts w:asciiTheme="minorHAnsi" w:hAnsiTheme="minorHAnsi" w:cstheme="minorHAnsi"/>
-          <w:spacing w:val="-7"/>
-          <w:w w:val="105"/>
-          <w:sz w:val="34"/>
-        </w:rPr>
-        <w:t xml:space="preserve"> </w:t>
-      </w:r>
-      <w:r>
-        <w:rPr>
-          <w:rFonts w:asciiTheme="minorHAnsi" w:hAnsiTheme="minorHAnsi" w:cstheme="minorHAnsi"/>
-          <w:spacing w:val="-2"/>
-          <w:w w:val="105"/>
-          <w:sz w:val="34"/>
-        </w:rPr>
-        <w:t>Data Ingeniør</w:t>
       </w:r>
     </w:p>
     <w:p>
@@ -909,7 +845,10 @@
     <w:sdt>
       <w:sdtPr>
         <w:rPr>
-          <w:rFonts w:asciiTheme="minorHAnsi" w:hAnsiTheme="minorHAnsi" w:cstheme="minorHAnsi"/>
+          <w:rFonts w:asciiTheme="minorHAnsi" w:eastAsia="Century" w:hAnsiTheme="minorHAnsi" w:cstheme="minorHAnsi"/>
+          <w:color w:val="auto"/>
+          <w:sz w:val="22"/>
+          <w:szCs w:val="22"/>
         </w:rPr>
         <w:id w:val="-259528105"/>
         <w:docPartObj>
@@ -919,13 +858,9 @@
       </w:sdtPr>
       <w:sdtEndPr>
         <w:rPr>
-          <w:rFonts w:eastAsia="Century"/>
           <w:b/>
           <w:bCs/>
           <w:noProof/>
-          <w:color w:val="auto"/>
-          <w:sz w:val="22"/>
-          <w:szCs w:val="22"/>
         </w:rPr>
       </w:sdtEndPr>
       <w:sdtContent>
@@ -1797,6 +1732,12 @@
         </w:rPr>
         <w:t>knyttet til LEGO-produkter kan påvirke prisene deres.</w:t>
       </w:r>
+      <w:r>
+        <w:rPr>
+          <w:rFonts w:asciiTheme="minorHAnsi" w:hAnsiTheme="minorHAnsi" w:cstheme="minorHAnsi"/>
+        </w:rPr>
+        <w:t xml:space="preserve"> Årsaken til at gruppen valgte denne problemstillingen er fordi ettersom filmer og spill kan ha større påvirkning på brukerne sine følelser og tanker, så kan popularitet og pris øke proporsjonelt med denne typen markedsføring for LEGO-settene. Vår hypotese er at LEGO-settene som assosieres med film eller spill har en høyere pris enn dem andre LEGO-settene.</w:t>
+      </w:r>
     </w:p>
     <w:p>
       <w:pPr>
@@ -2500,7 +2441,7 @@
               <w:rPr>
                 <w:rFonts w:asciiTheme="minorHAnsi" w:hAnsiTheme="minorHAnsi" w:cstheme="minorHAnsi"/>
               </w:rPr>
-              <w:t>NaN</w:t>
+              <w:t>3.0</w:t>
             </w:r>
           </w:p>
         </w:tc>
@@ -2590,7 +2531,7 @@
               <w:rPr>
                 <w:rFonts w:asciiTheme="minorHAnsi" w:hAnsiTheme="minorHAnsi" w:cstheme="minorHAnsi"/>
               </w:rPr>
-              <w:t>NaN</w:t>
+              <w:t>7.0</w:t>
             </w:r>
           </w:p>
         </w:tc>
@@ -2929,14 +2870,7 @@
         <w:rPr>
           <w:rFonts w:asciiTheme="minorHAnsi" w:hAnsiTheme="minorHAnsi" w:cstheme="minorHAnsi"/>
         </w:rPr>
-        <w:t xml:space="preserve">Vi har også tatt med flere forklaringsvariabler i modellen, som antall brikker (Pieces) og tema (Theme). I tillegg </w:t>
-      </w:r>
-      <w:r>
-        <w:rPr>
-          <w:rFonts w:asciiTheme="minorHAnsi" w:hAnsiTheme="minorHAnsi" w:cstheme="minorHAnsi"/>
-        </w:rPr>
-        <w:lastRenderedPageBreak/>
-        <w:t>har vi laget en egen kategorisk variabel kalt "Merchandise" for å avgjøre om et LEGO-sett er en film- eller spillrelatert. Denne variabelen er avgjørende for analysen vår og gjør oss i stand til å forstå prisstrukturen ved å skille mellom LEGO-sett som er assosiert med spill og filmer</w:t>
+        <w:t>Vi har også tatt med flere forklaringsvariabler i modellen, som antall brikker (Pieces) og tema (Theme). I tillegg har vi laget en egen kategorisk variabel kalt "Merchandise" for å avgjøre om et LEGO-sett er en film- eller spillrelatert. Denne variabelen er avgjørende for analysen vår og gjør oss i stand til å forstå prisstrukturen ved å skille mellom LEGO-sett som er assosiert med spill og filmer</w:t>
       </w:r>
       <w:r>
         <w:rPr>
@@ -3613,9 +3547,10 @@
       <w:r>
         <w:rPr>
           <w:rFonts w:asciiTheme="minorHAnsi" w:hAnsiTheme="minorHAnsi" w:cstheme="minorHAnsi"/>
+          <w:noProof/>
         </w:rPr>
         <w:drawing>
-          <wp:anchor distT="0" distB="0" distL="114300" distR="114300" simplePos="0" relativeHeight="487598592" behindDoc="0" locked="0" layoutInCell="1" allowOverlap="1" wp14:anchorId="313B1C54" wp14:editId="426E2602">
+          <wp:anchor distT="0" distB="0" distL="114300" distR="114300" simplePos="0" relativeHeight="487598592" behindDoc="0" locked="0" layoutInCell="1" allowOverlap="1" wp14:anchorId="313B1C54" wp14:editId="21F5BE7C">
             <wp:simplePos x="0" y="0"/>
             <wp:positionH relativeFrom="margin">
               <wp:posOffset>3139440</wp:posOffset>
@@ -3921,6 +3856,7 @@
       <w:r>
         <w:rPr>
           <w:rFonts w:asciiTheme="minorHAnsi" w:hAnsiTheme="minorHAnsi" w:cstheme="minorHAnsi"/>
+          <w:noProof/>
         </w:rPr>
         <w:drawing>
           <wp:anchor distT="0" distB="0" distL="114300" distR="114300" simplePos="0" relativeHeight="487591424" behindDoc="0" locked="0" layoutInCell="1" allowOverlap="1" wp14:anchorId="5BC8ADC9" wp14:editId="7B1AE677">
@@ -4124,7 +4060,37 @@
         <w:rPr>
           <w:rFonts w:asciiTheme="minorHAnsi" w:hAnsiTheme="minorHAnsi" w:cstheme="minorHAnsi"/>
         </w:rPr>
-        <w:t xml:space="preserve">Analysen som er gjort bekrefter at det er en prisforskjell på LEGO-sett knyttet til filmer og spill. Dette </w:t>
+        <w:t xml:space="preserve">Analysen som er gjort bekrefter </w:t>
+      </w:r>
+      <w:r>
+        <w:rPr>
+          <w:rFonts w:asciiTheme="minorHAnsi" w:hAnsiTheme="minorHAnsi" w:cstheme="minorHAnsi"/>
+        </w:rPr>
+        <w:t xml:space="preserve">vår hypotese og </w:t>
+      </w:r>
+      <w:r>
+        <w:rPr>
+          <w:rFonts w:asciiTheme="minorHAnsi" w:hAnsiTheme="minorHAnsi" w:cstheme="minorHAnsi"/>
+        </w:rPr>
+        <w:t xml:space="preserve">at det er en prisforskjell på LEGO-sett knyttet til filmer og spill. </w:t>
+      </w:r>
+      <w:r>
+        <w:rPr>
+          <w:rFonts w:asciiTheme="minorHAnsi" w:hAnsiTheme="minorHAnsi" w:cstheme="minorHAnsi"/>
+        </w:rPr>
+        <w:t xml:space="preserve">Denne variasjonen innen pris er observert til å ha større </w:t>
+      </w:r>
+      <w:r>
+        <w:rPr>
+          <w:rFonts w:asciiTheme="minorHAnsi" w:hAnsiTheme="minorHAnsi" w:cstheme="minorHAnsi"/>
+        </w:rPr>
+        <w:t xml:space="preserve">utslag hos LEGO-sett som har et større antall brikker, ettersom at i intervallet fra [0, 2000] er det relativt lik pris mellom de ulike kategoriene. </w:t>
+      </w:r>
+      <w:r>
+        <w:rPr>
+          <w:rFonts w:asciiTheme="minorHAnsi" w:hAnsiTheme="minorHAnsi" w:cstheme="minorHAnsi"/>
+        </w:rPr>
+        <w:t xml:space="preserve">Dette </w:t>
       </w:r>
       <w:r>
         <w:rPr>
@@ -4168,7 +4134,14 @@
         <w:rPr>
           <w:rFonts w:asciiTheme="minorHAnsi" w:hAnsiTheme="minorHAnsi" w:cstheme="minorHAnsi"/>
         </w:rPr>
-        <w:t xml:space="preserve"> for hvordan LEGO kan fortsette å vokse og tilpasse seg i et konkurranseutsatt marked. LEGO må balansere å tilby billigere sett for å tiltrekke og beholde et bredt kundesegment, samtidig som de utnytter merketilknyttede sett som kan kreve høyere priser, for å opprettholde sin markedsposisjon.</w:t>
+        <w:t xml:space="preserve"> for hvordan LEGO kan fortsette å vokse og tilpasse seg i et konkurranseutsatt marked. LEGO må balansere å tilby billigere sett for å tiltrekke og beholde et bredt kundesegment, samtidig som de utnytter merketilknyttede sett som kan kreve høyere </w:t>
+      </w:r>
+      <w:r>
+        <w:rPr>
+          <w:rFonts w:asciiTheme="minorHAnsi" w:hAnsiTheme="minorHAnsi" w:cstheme="minorHAnsi"/>
+        </w:rPr>
+        <w:lastRenderedPageBreak/>
+        <w:t>priser, for å opprettholde sin markedsposisjon.</w:t>
       </w:r>
     </w:p>
     <w:p>
@@ -4184,7 +4157,6 @@
       </w:pPr>
       <w:bookmarkStart w:id="16" w:name="_Toc151348521"/>
       <w:r>
-        <w:lastRenderedPageBreak/>
         <w:t>Liste av Figurer</w:t>
       </w:r>
       <w:bookmarkEnd w:id="16"/>
@@ -4654,7 +4626,34 @@
           <w:sz w:val="22"/>
           <w:szCs w:val="32"/>
         </w:rPr>
-        <w:t>ve_1.ipynb», 20 november 2023, «Python kode for analysering av datasettet og problemstillingen».</w:t>
+        <w:t>ve_1.ipynb», 20 november 2023, «Python kode for analysering av datasettet og problemstillingen»</w:t>
+      </w:r>
+      <w:r>
+        <w:rPr>
+          <w:rFonts w:asciiTheme="minorHAnsi" w:hAnsiTheme="minorHAnsi" w:cstheme="minorHAnsi"/>
+          <w:sz w:val="22"/>
+          <w:szCs w:val="32"/>
+        </w:rPr>
+        <w:t xml:space="preserve">, Link til koden: </w:t>
+      </w:r>
+      <w:hyperlink r:id="rId19" w:history="1">
+        <w:r>
+          <w:rPr>
+            <w:rStyle w:val="Hyperlink"/>
+            <w:rFonts w:asciiTheme="minorHAnsi" w:hAnsiTheme="minorHAnsi" w:cstheme="minorHAnsi"/>
+            <w:sz w:val="22"/>
+            <w:szCs w:val="32"/>
+          </w:rPr>
+          <w:t>https://github.com/ejhasler/cs-ntnu/blob/main/ntnu-dtu/3-semester-ntnu/ista-1003/project/exam-project-delivery/oppgave_1.ipynb</w:t>
+        </w:r>
+      </w:hyperlink>
+      <w:r>
+        <w:rPr>
+          <w:rFonts w:asciiTheme="minorHAnsi" w:hAnsiTheme="minorHAnsi" w:cstheme="minorHAnsi"/>
+          <w:sz w:val="22"/>
+          <w:szCs w:val="32"/>
+        </w:rPr>
+        <w:t xml:space="preserve"> </w:t>
       </w:r>
     </w:p>
     <w:p>
@@ -6155,6 +6154,18 @@
     <w:unhideWhenUsed/>
     <w:rsid w:val="00994893"/>
   </w:style>
+  <w:style w:type="character" w:styleId="UnresolvedMention">
+    <w:name w:val="Unresolved Mention"/>
+    <w:basedOn w:val="DefaultParagraphFont"/>
+    <w:uiPriority w:val="99"/>
+    <w:semiHidden/>
+    <w:unhideWhenUsed/>
+    <w:rsid w:val="00D809E2"/>
+    <w:rPr>
+      <w:color w:val="605E5C"/>
+      <w:shd w:val="clear" w:color="auto" w:fill="E1DFDD"/>
+    </w:rPr>
+  </w:style>
 </w:styles>
 </file>
 

</xml_diff>